<commit_message>
fix(descripciones): corregidas descripciones para que extienda a los casos de uso
</commit_message>
<xml_diff>
--- a/Documentación/CU-08_VerProveedor/CU-08_Descripción.docx
+++ b/Documentación/CU-08_VerProveedor/CU-08_Descripción.docx
@@ -275,21 +275,11 @@
               <w:jc w:val="both"/>
             </w:pPr>
             <w:r>
-              <w:t xml:space="preserve">El sistema muestra la ventana </w:t>
-            </w:r>
-            <w:proofErr w:type="spellStart"/>
-            <w:r>
-              <w:t>VerProveedoresView</w:t>
-            </w:r>
-            <w:proofErr w:type="spellEnd"/>
-            <w:r>
-              <w:t xml:space="preserve"> con una tabla que contiene a los </w:t>
-            </w:r>
-            <w:proofErr w:type="spellStart"/>
+              <w:t xml:space="preserve">El sistema muestra la ventana VerProveedoresView con una tabla que contiene a los </w:t>
+            </w:r>
             <w:r>
               <w:t>PROVEEDORes</w:t>
             </w:r>
-            <w:proofErr w:type="spellEnd"/>
             <w:r>
               <w:t xml:space="preserve"> y una barra de búsqueda. La tabla tiene los campos: nombre, RFC y estado. La tabla tiene botones “Registrar”, “Editar”, “Ver detalle” y “Eliminar”.</w:t>
             </w:r>
@@ -300,15 +290,7 @@
               <w:jc w:val="both"/>
             </w:pPr>
             <w:r>
-              <w:t xml:space="preserve">Luego, recupera de la base de datos a los </w:t>
-            </w:r>
-            <w:proofErr w:type="spellStart"/>
-            <w:r>
-              <w:t>PROVEEDORes</w:t>
-            </w:r>
-            <w:proofErr w:type="spellEnd"/>
-            <w:r>
-              <w:t xml:space="preserve"> registrados y su información y llena la tabla. (EX-01)</w:t>
+              <w:t>Luego, recupera de la base de datos a los PROVEEDORes registrados y su información y llena la tabla. (EX-01)</w:t>
             </w:r>
           </w:p>
           <w:p>
@@ -323,6 +305,9 @@
             <w:r>
               <w:t>El actor busca un PROVEEDOR y da clic en el botón “Ver detalle”.</w:t>
             </w:r>
+            <w:r>
+              <w:t xml:space="preserve"> (FA-01, FA-02, FA-03)</w:t>
+            </w:r>
           </w:p>
           <w:p>
             <w:pPr>
@@ -349,16 +334,11 @@
               <w:t xml:space="preserve">seleccionado </w:t>
             </w:r>
             <w:r>
-              <w:t xml:space="preserve">y los </w:t>
-            </w:r>
-            <w:proofErr w:type="spellStart"/>
-            <w:r>
-              <w:t>PRODUCTO</w:t>
+              <w:t>y los PRODUCTO</w:t>
             </w:r>
             <w:r>
               <w:t>s</w:t>
             </w:r>
-            <w:proofErr w:type="spellEnd"/>
             <w:r>
               <w:t xml:space="preserve"> </w:t>
             </w:r>
@@ -383,13 +363,8 @@
             <w:r>
               <w:t xml:space="preserve">uestra la ventana </w:t>
             </w:r>
-            <w:proofErr w:type="spellStart"/>
-            <w:r>
-              <w:t>DetalleProveedorView</w:t>
-            </w:r>
-            <w:proofErr w:type="spellEnd"/>
-            <w:r>
-              <w:t xml:space="preserve"> </w:t>
+            <w:r>
+              <w:t xml:space="preserve">DetalleProveedorView </w:t>
             </w:r>
             <w:r>
               <w:t>con los campos correo, nombre, RFC</w:t>
@@ -410,16 +385,11 @@
               <w:jc w:val="both"/>
             </w:pPr>
             <w:r>
-              <w:t xml:space="preserve">Debajo, muestra una tabla con los </w:t>
-            </w:r>
-            <w:proofErr w:type="spellStart"/>
-            <w:r>
-              <w:t>PRODUCTO</w:t>
+              <w:t>Debajo, muestra una tabla con los PRODUCTO</w:t>
             </w:r>
             <w:r>
               <w:t>s</w:t>
             </w:r>
-            <w:proofErr w:type="spellEnd"/>
             <w:r>
               <w:t xml:space="preserve"> vendidos por el PROVEEDOR.</w:t>
             </w:r>
@@ -461,11 +431,12 @@
             <w:r>
               <w:t xml:space="preserve">El sistema cierra la ventana </w:t>
             </w:r>
-            <w:proofErr w:type="spellStart"/>
             <w:r>
               <w:t>DetalleProveedorView</w:t>
             </w:r>
-            <w:proofErr w:type="spellEnd"/>
+            <w:r>
+              <w:t>.</w:t>
+            </w:r>
           </w:p>
           <w:p>
             <w:pPr>
@@ -512,7 +483,146 @@
               <w:jc w:val="both"/>
             </w:pPr>
             <w:r>
-              <w:t>Sin flujos alternos</w:t>
+              <w:t>FA-01 Clic en “Registrar”</w:t>
+            </w:r>
+          </w:p>
+          <w:p>
+            <w:pPr>
+              <w:pStyle w:val="Prrafodelista"/>
+              <w:numPr>
+                <w:ilvl w:val="0"/>
+                <w:numId w:val="5"/>
+              </w:numPr>
+              <w:jc w:val="both"/>
+            </w:pPr>
+            <w:r>
+              <w:t>El actor da clic en el botón “Registrar”.</w:t>
+            </w:r>
+          </w:p>
+          <w:p>
+            <w:pPr>
+              <w:pStyle w:val="Prrafodelista"/>
+              <w:numPr>
+                <w:ilvl w:val="0"/>
+                <w:numId w:val="5"/>
+              </w:numPr>
+              <w:jc w:val="both"/>
+            </w:pPr>
+            <w:r>
+              <w:t>El sistema extiende al CU-07 Registrar proveedor</w:t>
+            </w:r>
+            <w:r>
+              <w:t>.</w:t>
+            </w:r>
+          </w:p>
+          <w:p>
+            <w:pPr>
+              <w:pStyle w:val="Prrafodelista"/>
+              <w:numPr>
+                <w:ilvl w:val="0"/>
+                <w:numId w:val="5"/>
+              </w:numPr>
+              <w:jc w:val="both"/>
+            </w:pPr>
+            <w:r>
+              <w:t>Regresa al flujo normal en el paso 1.</w:t>
+            </w:r>
+          </w:p>
+          <w:p>
+            <w:pPr>
+              <w:jc w:val="both"/>
+            </w:pPr>
+            <w:r>
+              <w:t>FA-02 Clic en “Editar”</w:t>
+            </w:r>
+          </w:p>
+          <w:p>
+            <w:pPr>
+              <w:pStyle w:val="Prrafodelista"/>
+              <w:numPr>
+                <w:ilvl w:val="0"/>
+                <w:numId w:val="6"/>
+              </w:numPr>
+              <w:jc w:val="both"/>
+            </w:pPr>
+            <w:r>
+              <w:t>El actor da clic en el botón “Editar”.</w:t>
+            </w:r>
+          </w:p>
+          <w:p>
+            <w:pPr>
+              <w:pStyle w:val="Prrafodelista"/>
+              <w:numPr>
+                <w:ilvl w:val="0"/>
+                <w:numId w:val="6"/>
+              </w:numPr>
+              <w:jc w:val="both"/>
+            </w:pPr>
+            <w:r>
+              <w:t>El sistema extiende al CU-09 Editar proveedor.</w:t>
+            </w:r>
+          </w:p>
+          <w:p>
+            <w:pPr>
+              <w:pStyle w:val="Prrafodelista"/>
+              <w:numPr>
+                <w:ilvl w:val="0"/>
+                <w:numId w:val="6"/>
+              </w:numPr>
+              <w:jc w:val="both"/>
+            </w:pPr>
+            <w:r>
+              <w:t>Regresa al flujo normal en el paso 1.</w:t>
+            </w:r>
+          </w:p>
+          <w:p>
+            <w:pPr>
+              <w:jc w:val="both"/>
+            </w:pPr>
+            <w:r>
+              <w:t>FA-03 Clic en “Eliminar”.</w:t>
+            </w:r>
+          </w:p>
+          <w:p>
+            <w:pPr>
+              <w:pStyle w:val="Prrafodelista"/>
+              <w:numPr>
+                <w:ilvl w:val="0"/>
+                <w:numId w:val="7"/>
+              </w:numPr>
+              <w:jc w:val="both"/>
+            </w:pPr>
+            <w:r>
+              <w:t>El actor da clic en el botón “Eliminar”.</w:t>
+            </w:r>
+          </w:p>
+          <w:p>
+            <w:pPr>
+              <w:pStyle w:val="Prrafodelista"/>
+              <w:numPr>
+                <w:ilvl w:val="0"/>
+                <w:numId w:val="7"/>
+              </w:numPr>
+              <w:jc w:val="both"/>
+            </w:pPr>
+            <w:r>
+              <w:t>El sistema extiende al CU-10 Eliminar proveedor.</w:t>
+            </w:r>
+          </w:p>
+          <w:p>
+            <w:pPr>
+              <w:pStyle w:val="Prrafodelista"/>
+              <w:numPr>
+                <w:ilvl w:val="0"/>
+                <w:numId w:val="7"/>
+              </w:numPr>
+              <w:jc w:val="both"/>
+            </w:pPr>
+            <w:r>
+              <w:t>Regresa al flujo normal en el paso 1</w:t>
+            </w:r>
+            <w:r>
+              <w:t>.</w:t>
             </w:r>
           </w:p>
         </w:tc>
@@ -564,15 +674,7 @@
               <w:jc w:val="both"/>
             </w:pPr>
             <w:r>
-              <w:t xml:space="preserve">El sistema muestra la ventana </w:t>
-            </w:r>
-            <w:proofErr w:type="spellStart"/>
-            <w:r>
-              <w:t>ErrorView</w:t>
-            </w:r>
-            <w:proofErr w:type="spellEnd"/>
-            <w:r>
-              <w:t xml:space="preserve"> con el mensaje </w:t>
+              <w:t xml:space="preserve">El sistema muestra la ventana ErrorView con el mensaje </w:t>
             </w:r>
             <w:r>
               <w:t>“</w:t>
@@ -612,21 +714,8 @@
               <w:jc w:val="both"/>
             </w:pPr>
             <w:r>
-              <w:t xml:space="preserve">El sistema cierra la ventana </w:t>
-            </w:r>
-            <w:proofErr w:type="spellStart"/>
-            <w:r>
-              <w:t>ErrorView</w:t>
-            </w:r>
-            <w:proofErr w:type="spellEnd"/>
-            <w:r>
-              <w:t xml:space="preserve"> y </w:t>
-            </w:r>
-            <w:proofErr w:type="spellStart"/>
-            <w:r>
-              <w:t>DetalleProveedorView</w:t>
-            </w:r>
-            <w:proofErr w:type="spellEnd"/>
+              <w:t>El sistema cierra la ventana ErrorView y DetalleProveedorView</w:t>
+            </w:r>
           </w:p>
           <w:p>
             <w:pPr>
@@ -960,9 +1049,276 @@
     </w:lvl>
   </w:abstractNum>
   <w:abstractNum w:abstractNumId="3" w15:restartNumberingAfterBreak="0">
+    <w:nsid w:val="3B7D5910"/>
+    <w:multiLevelType w:val="hybridMultilevel"/>
+    <w:tmpl w:val="05C4B1D2"/>
+    <w:lvl w:ilvl="0" w:tplc="080A000F">
+      <w:start w:val="1"/>
+      <w:numFmt w:val="decimal"/>
+      <w:lvlText w:val="%1."/>
+      <w:lvlJc w:val="left"/>
+      <w:pPr>
+        <w:ind w:left="720" w:hanging="360"/>
+      </w:pPr>
+      <w:rPr>
+        <w:rFonts w:hint="default"/>
+      </w:rPr>
+    </w:lvl>
+    <w:lvl w:ilvl="1" w:tplc="080A0019" w:tentative="1">
+      <w:start w:val="1"/>
+      <w:numFmt w:val="lowerLetter"/>
+      <w:lvlText w:val="%2."/>
+      <w:lvlJc w:val="left"/>
+      <w:pPr>
+        <w:ind w:left="1440" w:hanging="360"/>
+      </w:pPr>
+    </w:lvl>
+    <w:lvl w:ilvl="2" w:tplc="080A001B" w:tentative="1">
+      <w:start w:val="1"/>
+      <w:numFmt w:val="lowerRoman"/>
+      <w:lvlText w:val="%3."/>
+      <w:lvlJc w:val="right"/>
+      <w:pPr>
+        <w:ind w:left="2160" w:hanging="180"/>
+      </w:pPr>
+    </w:lvl>
+    <w:lvl w:ilvl="3" w:tplc="080A000F" w:tentative="1">
+      <w:start w:val="1"/>
+      <w:numFmt w:val="decimal"/>
+      <w:lvlText w:val="%4."/>
+      <w:lvlJc w:val="left"/>
+      <w:pPr>
+        <w:ind w:left="2880" w:hanging="360"/>
+      </w:pPr>
+    </w:lvl>
+    <w:lvl w:ilvl="4" w:tplc="080A0019" w:tentative="1">
+      <w:start w:val="1"/>
+      <w:numFmt w:val="lowerLetter"/>
+      <w:lvlText w:val="%5."/>
+      <w:lvlJc w:val="left"/>
+      <w:pPr>
+        <w:ind w:left="3600" w:hanging="360"/>
+      </w:pPr>
+    </w:lvl>
+    <w:lvl w:ilvl="5" w:tplc="080A001B" w:tentative="1">
+      <w:start w:val="1"/>
+      <w:numFmt w:val="lowerRoman"/>
+      <w:lvlText w:val="%6."/>
+      <w:lvlJc w:val="right"/>
+      <w:pPr>
+        <w:ind w:left="4320" w:hanging="180"/>
+      </w:pPr>
+    </w:lvl>
+    <w:lvl w:ilvl="6" w:tplc="080A000F" w:tentative="1">
+      <w:start w:val="1"/>
+      <w:numFmt w:val="decimal"/>
+      <w:lvlText w:val="%7."/>
+      <w:lvlJc w:val="left"/>
+      <w:pPr>
+        <w:ind w:left="5040" w:hanging="360"/>
+      </w:pPr>
+    </w:lvl>
+    <w:lvl w:ilvl="7" w:tplc="080A0019" w:tentative="1">
+      <w:start w:val="1"/>
+      <w:numFmt w:val="lowerLetter"/>
+      <w:lvlText w:val="%8."/>
+      <w:lvlJc w:val="left"/>
+      <w:pPr>
+        <w:ind w:left="5760" w:hanging="360"/>
+      </w:pPr>
+    </w:lvl>
+    <w:lvl w:ilvl="8" w:tplc="080A001B" w:tentative="1">
+      <w:start w:val="1"/>
+      <w:numFmt w:val="lowerRoman"/>
+      <w:lvlText w:val="%9."/>
+      <w:lvlJc w:val="right"/>
+      <w:pPr>
+        <w:ind w:left="6480" w:hanging="180"/>
+      </w:pPr>
+    </w:lvl>
+  </w:abstractNum>
+  <w:abstractNum w:abstractNumId="4" w15:restartNumberingAfterBreak="0">
     <w:nsid w:val="51A73A68"/>
     <w:multiLevelType w:val="hybridMultilevel"/>
     <w:tmpl w:val="56429370"/>
+    <w:lvl w:ilvl="0" w:tplc="080A000F">
+      <w:start w:val="1"/>
+      <w:numFmt w:val="decimal"/>
+      <w:lvlText w:val="%1."/>
+      <w:lvlJc w:val="left"/>
+      <w:pPr>
+        <w:ind w:left="720" w:hanging="360"/>
+      </w:pPr>
+      <w:rPr>
+        <w:rFonts w:hint="default"/>
+      </w:rPr>
+    </w:lvl>
+    <w:lvl w:ilvl="1" w:tplc="080A0019" w:tentative="1">
+      <w:start w:val="1"/>
+      <w:numFmt w:val="lowerLetter"/>
+      <w:lvlText w:val="%2."/>
+      <w:lvlJc w:val="left"/>
+      <w:pPr>
+        <w:ind w:left="1440" w:hanging="360"/>
+      </w:pPr>
+    </w:lvl>
+    <w:lvl w:ilvl="2" w:tplc="080A001B" w:tentative="1">
+      <w:start w:val="1"/>
+      <w:numFmt w:val="lowerRoman"/>
+      <w:lvlText w:val="%3."/>
+      <w:lvlJc w:val="right"/>
+      <w:pPr>
+        <w:ind w:left="2160" w:hanging="180"/>
+      </w:pPr>
+    </w:lvl>
+    <w:lvl w:ilvl="3" w:tplc="080A000F" w:tentative="1">
+      <w:start w:val="1"/>
+      <w:numFmt w:val="decimal"/>
+      <w:lvlText w:val="%4."/>
+      <w:lvlJc w:val="left"/>
+      <w:pPr>
+        <w:ind w:left="2880" w:hanging="360"/>
+      </w:pPr>
+    </w:lvl>
+    <w:lvl w:ilvl="4" w:tplc="080A0019" w:tentative="1">
+      <w:start w:val="1"/>
+      <w:numFmt w:val="lowerLetter"/>
+      <w:lvlText w:val="%5."/>
+      <w:lvlJc w:val="left"/>
+      <w:pPr>
+        <w:ind w:left="3600" w:hanging="360"/>
+      </w:pPr>
+    </w:lvl>
+    <w:lvl w:ilvl="5" w:tplc="080A001B" w:tentative="1">
+      <w:start w:val="1"/>
+      <w:numFmt w:val="lowerRoman"/>
+      <w:lvlText w:val="%6."/>
+      <w:lvlJc w:val="right"/>
+      <w:pPr>
+        <w:ind w:left="4320" w:hanging="180"/>
+      </w:pPr>
+    </w:lvl>
+    <w:lvl w:ilvl="6" w:tplc="080A000F" w:tentative="1">
+      <w:start w:val="1"/>
+      <w:numFmt w:val="decimal"/>
+      <w:lvlText w:val="%7."/>
+      <w:lvlJc w:val="left"/>
+      <w:pPr>
+        <w:ind w:left="5040" w:hanging="360"/>
+      </w:pPr>
+    </w:lvl>
+    <w:lvl w:ilvl="7" w:tplc="080A0019" w:tentative="1">
+      <w:start w:val="1"/>
+      <w:numFmt w:val="lowerLetter"/>
+      <w:lvlText w:val="%8."/>
+      <w:lvlJc w:val="left"/>
+      <w:pPr>
+        <w:ind w:left="5760" w:hanging="360"/>
+      </w:pPr>
+    </w:lvl>
+    <w:lvl w:ilvl="8" w:tplc="080A001B" w:tentative="1">
+      <w:start w:val="1"/>
+      <w:numFmt w:val="lowerRoman"/>
+      <w:lvlText w:val="%9."/>
+      <w:lvlJc w:val="right"/>
+      <w:pPr>
+        <w:ind w:left="6480" w:hanging="180"/>
+      </w:pPr>
+    </w:lvl>
+  </w:abstractNum>
+  <w:abstractNum w:abstractNumId="5" w15:restartNumberingAfterBreak="0">
+    <w:nsid w:val="62260FDA"/>
+    <w:multiLevelType w:val="hybridMultilevel"/>
+    <w:tmpl w:val="6ED8EA5C"/>
+    <w:lvl w:ilvl="0" w:tplc="080A000F">
+      <w:start w:val="1"/>
+      <w:numFmt w:val="decimal"/>
+      <w:lvlText w:val="%1."/>
+      <w:lvlJc w:val="left"/>
+      <w:pPr>
+        <w:ind w:left="720" w:hanging="360"/>
+      </w:pPr>
+      <w:rPr>
+        <w:rFonts w:hint="default"/>
+      </w:rPr>
+    </w:lvl>
+    <w:lvl w:ilvl="1" w:tplc="080A0019" w:tentative="1">
+      <w:start w:val="1"/>
+      <w:numFmt w:val="lowerLetter"/>
+      <w:lvlText w:val="%2."/>
+      <w:lvlJc w:val="left"/>
+      <w:pPr>
+        <w:ind w:left="1440" w:hanging="360"/>
+      </w:pPr>
+    </w:lvl>
+    <w:lvl w:ilvl="2" w:tplc="080A001B" w:tentative="1">
+      <w:start w:val="1"/>
+      <w:numFmt w:val="lowerRoman"/>
+      <w:lvlText w:val="%3."/>
+      <w:lvlJc w:val="right"/>
+      <w:pPr>
+        <w:ind w:left="2160" w:hanging="180"/>
+      </w:pPr>
+    </w:lvl>
+    <w:lvl w:ilvl="3" w:tplc="080A000F" w:tentative="1">
+      <w:start w:val="1"/>
+      <w:numFmt w:val="decimal"/>
+      <w:lvlText w:val="%4."/>
+      <w:lvlJc w:val="left"/>
+      <w:pPr>
+        <w:ind w:left="2880" w:hanging="360"/>
+      </w:pPr>
+    </w:lvl>
+    <w:lvl w:ilvl="4" w:tplc="080A0019" w:tentative="1">
+      <w:start w:val="1"/>
+      <w:numFmt w:val="lowerLetter"/>
+      <w:lvlText w:val="%5."/>
+      <w:lvlJc w:val="left"/>
+      <w:pPr>
+        <w:ind w:left="3600" w:hanging="360"/>
+      </w:pPr>
+    </w:lvl>
+    <w:lvl w:ilvl="5" w:tplc="080A001B" w:tentative="1">
+      <w:start w:val="1"/>
+      <w:numFmt w:val="lowerRoman"/>
+      <w:lvlText w:val="%6."/>
+      <w:lvlJc w:val="right"/>
+      <w:pPr>
+        <w:ind w:left="4320" w:hanging="180"/>
+      </w:pPr>
+    </w:lvl>
+    <w:lvl w:ilvl="6" w:tplc="080A000F" w:tentative="1">
+      <w:start w:val="1"/>
+      <w:numFmt w:val="decimal"/>
+      <w:lvlText w:val="%7."/>
+      <w:lvlJc w:val="left"/>
+      <w:pPr>
+        <w:ind w:left="5040" w:hanging="360"/>
+      </w:pPr>
+    </w:lvl>
+    <w:lvl w:ilvl="7" w:tplc="080A0019" w:tentative="1">
+      <w:start w:val="1"/>
+      <w:numFmt w:val="lowerLetter"/>
+      <w:lvlText w:val="%8."/>
+      <w:lvlJc w:val="left"/>
+      <w:pPr>
+        <w:ind w:left="5760" w:hanging="360"/>
+      </w:pPr>
+    </w:lvl>
+    <w:lvl w:ilvl="8" w:tplc="080A001B" w:tentative="1">
+      <w:start w:val="1"/>
+      <w:numFmt w:val="lowerRoman"/>
+      <w:lvlText w:val="%9."/>
+      <w:lvlJc w:val="right"/>
+      <w:pPr>
+        <w:ind w:left="6480" w:hanging="180"/>
+      </w:pPr>
+    </w:lvl>
+  </w:abstractNum>
+  <w:abstractNum w:abstractNumId="6" w15:restartNumberingAfterBreak="0">
+    <w:nsid w:val="7E5A109F"/>
+    <w:multiLevelType w:val="hybridMultilevel"/>
+    <w:tmpl w:val="995CCC5A"/>
     <w:lvl w:ilvl="0" w:tplc="080A000F">
       <w:start w:val="1"/>
       <w:numFmt w:val="decimal"/>
@@ -1052,13 +1408,22 @@
     <w:abstractNumId w:val="0"/>
   </w:num>
   <w:num w:numId="2" w16cid:durableId="475494482">
-    <w:abstractNumId w:val="3"/>
+    <w:abstractNumId w:val="4"/>
   </w:num>
   <w:num w:numId="3" w16cid:durableId="290944375">
     <w:abstractNumId w:val="1"/>
   </w:num>
   <w:num w:numId="4" w16cid:durableId="986933752">
     <w:abstractNumId w:val="2"/>
+  </w:num>
+  <w:num w:numId="5" w16cid:durableId="818884931">
+    <w:abstractNumId w:val="3"/>
+  </w:num>
+  <w:num w:numId="6" w16cid:durableId="1928296754">
+    <w:abstractNumId w:val="6"/>
+  </w:num>
+  <w:num w:numId="7" w16cid:durableId="17581745">
+    <w:abstractNumId w:val="5"/>
   </w:num>
 </w:numbering>
 </file>

</xml_diff>